<commit_message>
I have already corrected the problem with the interface because i hadn't written the parameters.
</commit_message>
<xml_diff>
--- a/docs/Functional requirements/Functional requirements.docx
+++ b/docs/Functional requirements/Functional requirements.docx
@@ -917,7 +917,14 @@
                 <w:sz w:val="24"/>
                 <w:szCs w:val="24"/>
               </w:rPr>
-              <w:t>R3: Actualizar la información de los empleados.</w:t>
+              <w:t xml:space="preserve">R3: </w:t>
+            </w:r>
+            <w:r>
+              <w:rPr>
+                <w:sz w:val="24"/>
+                <w:szCs w:val="24"/>
+              </w:rPr>
+              <w:t>Ver la información de un empleado particular.</w:t>
             </w:r>
           </w:p>
         </w:tc>
@@ -957,6 +964,13 @@
                 <w:szCs w:val="24"/>
               </w:rPr>
             </w:pPr>
+            <w:r>
+              <w:rPr>
+                <w:sz w:val="24"/>
+                <w:szCs w:val="24"/>
+              </w:rPr>
+              <w:t>Mostrar la información de un empleado.</w:t>
+            </w:r>
           </w:p>
         </w:tc>
       </w:tr>
@@ -995,6 +1009,13 @@
                 <w:szCs w:val="24"/>
               </w:rPr>
             </w:pPr>
+            <w:r>
+              <w:rPr>
+                <w:sz w:val="24"/>
+                <w:szCs w:val="24"/>
+              </w:rPr>
+              <w:t>Identificador.</w:t>
+            </w:r>
           </w:p>
         </w:tc>
       </w:tr>
@@ -1033,6 +1054,13 @@
                 <w:szCs w:val="24"/>
               </w:rPr>
             </w:pPr>
+            <w:r>
+              <w:rPr>
+                <w:sz w:val="24"/>
+                <w:szCs w:val="24"/>
+              </w:rPr>
+              <w:t>Se ha mostrado la información del empleado.</w:t>
+            </w:r>
           </w:p>
         </w:tc>
       </w:tr>
@@ -1097,7 +1125,21 @@
                 <w:sz w:val="24"/>
                 <w:szCs w:val="24"/>
               </w:rPr>
-              <w:t>R4: Actualizar la información de los equipos.</w:t>
+              <w:t>R4:</w:t>
+            </w:r>
+            <w:r>
+              <w:rPr>
+                <w:sz w:val="24"/>
+                <w:szCs w:val="24"/>
+              </w:rPr>
+              <w:t xml:space="preserve"> </w:t>
+            </w:r>
+            <w:r>
+              <w:rPr>
+                <w:sz w:val="24"/>
+                <w:szCs w:val="24"/>
+              </w:rPr>
+              <w:t>Mostrar la información de todos los empleados.</w:t>
             </w:r>
           </w:p>
         </w:tc>
@@ -1137,6 +1179,13 @@
                 <w:szCs w:val="24"/>
               </w:rPr>
             </w:pPr>
+            <w:r>
+              <w:rPr>
+                <w:sz w:val="24"/>
+                <w:szCs w:val="24"/>
+              </w:rPr>
+              <w:t>Listar la información de todos los empleados activos del club.</w:t>
+            </w:r>
           </w:p>
         </w:tc>
       </w:tr>
@@ -1213,6 +1262,13 @@
                 <w:szCs w:val="24"/>
               </w:rPr>
             </w:pPr>
+            <w:r>
+              <w:rPr>
+                <w:sz w:val="24"/>
+                <w:szCs w:val="24"/>
+              </w:rPr>
+              <w:t>Se ha mostrado la información de todos los empleados activos del club.</w:t>
+            </w:r>
           </w:p>
         </w:tc>
       </w:tr>
@@ -1276,14 +1332,7 @@
                 <w:sz w:val="24"/>
                 <w:szCs w:val="24"/>
               </w:rPr>
-              <w:t xml:space="preserve">R6: Mostrar la información </w:t>
-            </w:r>
-            <w:r>
-              <w:rPr>
-                <w:sz w:val="24"/>
-                <w:szCs w:val="24"/>
-              </w:rPr>
-              <w:t>de los empleados.</w:t>
+              <w:t>R5: Ver la información de un equipo.</w:t>
             </w:r>
           </w:p>
         </w:tc>
@@ -1323,6 +1372,13 @@
                 <w:szCs w:val="24"/>
               </w:rPr>
             </w:pPr>
+            <w:r>
+              <w:rPr>
+                <w:sz w:val="24"/>
+                <w:szCs w:val="24"/>
+              </w:rPr>
+              <w:t>Mostrar la información de un equipo particular.</w:t>
+            </w:r>
           </w:p>
         </w:tc>
       </w:tr>
@@ -1361,6 +1417,13 @@
                 <w:szCs w:val="24"/>
               </w:rPr>
             </w:pPr>
+            <w:r>
+              <w:rPr>
+                <w:sz w:val="24"/>
+                <w:szCs w:val="24"/>
+              </w:rPr>
+              <w:t>Nombre del equipo.</w:t>
+            </w:r>
           </w:p>
         </w:tc>
       </w:tr>
@@ -1399,6 +1462,13 @@
                 <w:szCs w:val="24"/>
               </w:rPr>
             </w:pPr>
+            <w:r>
+              <w:rPr>
+                <w:sz w:val="24"/>
+                <w:szCs w:val="24"/>
+              </w:rPr>
+              <w:t>Se ha mostrado la información del equipo solicitado.</w:t>
+            </w:r>
           </w:p>
         </w:tc>
       </w:tr>
@@ -1462,7 +1532,7 @@
                 <w:sz w:val="24"/>
                 <w:szCs w:val="24"/>
               </w:rPr>
-              <w:t>R7: Mostrar la información de los equipos</w:t>
+              <w:t>R6: Ver la información de los equipos.</w:t>
             </w:r>
           </w:p>
         </w:tc>
@@ -1502,6 +1572,13 @@
                 <w:szCs w:val="24"/>
               </w:rPr>
             </w:pPr>
+            <w:r>
+              <w:rPr>
+                <w:sz w:val="24"/>
+                <w:szCs w:val="24"/>
+              </w:rPr>
+              <w:t>Mostrar la información de ambos equipos del club.</w:t>
+            </w:r>
           </w:p>
         </w:tc>
       </w:tr>
@@ -1578,6 +1655,13 @@
                 <w:szCs w:val="24"/>
               </w:rPr>
             </w:pPr>
+            <w:r>
+              <w:rPr>
+                <w:sz w:val="24"/>
+                <w:szCs w:val="24"/>
+              </w:rPr>
+              <w:t>Se ha mostrado la información de ambos equipos.</w:t>
+            </w:r>
           </w:p>
         </w:tc>
       </w:tr>
@@ -1641,6 +1725,256 @@
                 <w:sz w:val="24"/>
                 <w:szCs w:val="24"/>
               </w:rPr>
+              <w:t>R</w:t>
+            </w:r>
+            <w:r>
+              <w:rPr>
+                <w:sz w:val="24"/>
+                <w:szCs w:val="24"/>
+              </w:rPr>
+              <w:t>7</w:t>
+            </w:r>
+            <w:r>
+              <w:rPr>
+                <w:sz w:val="24"/>
+                <w:szCs w:val="24"/>
+              </w:rPr>
+              <w:t xml:space="preserve">: </w:t>
+            </w:r>
+            <w:r>
+              <w:rPr>
+                <w:sz w:val="24"/>
+                <w:szCs w:val="24"/>
+              </w:rPr>
+              <w:t>Ver toda la información del club.</w:t>
+            </w:r>
+          </w:p>
+        </w:tc>
+      </w:tr>
+      <w:tr>
+        <w:tc>
+          <w:tcPr>
+            <w:tcW w:w="4414" w:type="dxa"/>
+            <w:shd w:val="clear" w:color="auto" w:fill="F7CAAC" w:themeFill="accent2" w:themeFillTint="66"/>
+            <w:vAlign w:val="center"/>
+          </w:tcPr>
+          <w:p>
+            <w:pPr>
+              <w:rPr>
+                <w:sz w:val="24"/>
+                <w:szCs w:val="24"/>
+              </w:rPr>
+            </w:pPr>
+            <w:r>
+              <w:rPr>
+                <w:sz w:val="24"/>
+                <w:szCs w:val="24"/>
+              </w:rPr>
+              <w:t>Resumen</w:t>
+            </w:r>
+          </w:p>
+        </w:tc>
+        <w:tc>
+          <w:tcPr>
+            <w:tcW w:w="4414" w:type="dxa"/>
+            <w:vAlign w:val="center"/>
+          </w:tcPr>
+          <w:p>
+            <w:pPr>
+              <w:rPr>
+                <w:sz w:val="24"/>
+                <w:szCs w:val="24"/>
+              </w:rPr>
+            </w:pPr>
+            <w:r>
+              <w:rPr>
+                <w:sz w:val="24"/>
+                <w:szCs w:val="24"/>
+              </w:rPr>
+              <w:t>Mostrar toda la información del club (Empleados, equipos, oficinas, vestidores).</w:t>
+            </w:r>
+          </w:p>
+        </w:tc>
+      </w:tr>
+      <w:tr>
+        <w:tc>
+          <w:tcPr>
+            <w:tcW w:w="4414" w:type="dxa"/>
+            <w:shd w:val="clear" w:color="auto" w:fill="F7CAAC" w:themeFill="accent2" w:themeFillTint="66"/>
+            <w:vAlign w:val="center"/>
+          </w:tcPr>
+          <w:p>
+            <w:pPr>
+              <w:rPr>
+                <w:sz w:val="24"/>
+                <w:szCs w:val="24"/>
+              </w:rPr>
+            </w:pPr>
+            <w:r>
+              <w:rPr>
+                <w:sz w:val="24"/>
+                <w:szCs w:val="24"/>
+              </w:rPr>
+              <w:t>Entradas</w:t>
+            </w:r>
+          </w:p>
+        </w:tc>
+        <w:tc>
+          <w:tcPr>
+            <w:tcW w:w="4414" w:type="dxa"/>
+            <w:vAlign w:val="center"/>
+          </w:tcPr>
+          <w:p>
+            <w:pPr>
+              <w:rPr>
+                <w:sz w:val="24"/>
+                <w:szCs w:val="24"/>
+              </w:rPr>
+            </w:pPr>
+          </w:p>
+        </w:tc>
+      </w:tr>
+      <w:tr>
+        <w:tc>
+          <w:tcPr>
+            <w:tcW w:w="4414" w:type="dxa"/>
+            <w:shd w:val="clear" w:color="auto" w:fill="F7CAAC" w:themeFill="accent2" w:themeFillTint="66"/>
+            <w:vAlign w:val="center"/>
+          </w:tcPr>
+          <w:p>
+            <w:pPr>
+              <w:rPr>
+                <w:sz w:val="24"/>
+                <w:szCs w:val="24"/>
+              </w:rPr>
+            </w:pPr>
+            <w:r>
+              <w:rPr>
+                <w:sz w:val="24"/>
+                <w:szCs w:val="24"/>
+              </w:rPr>
+              <w:t>Resultado</w:t>
+            </w:r>
+          </w:p>
+        </w:tc>
+        <w:tc>
+          <w:tcPr>
+            <w:tcW w:w="4414" w:type="dxa"/>
+            <w:vAlign w:val="center"/>
+          </w:tcPr>
+          <w:p>
+            <w:pPr>
+              <w:rPr>
+                <w:sz w:val="24"/>
+                <w:szCs w:val="24"/>
+              </w:rPr>
+            </w:pPr>
+            <w:r>
+              <w:rPr>
+                <w:sz w:val="24"/>
+                <w:szCs w:val="24"/>
+              </w:rPr>
+              <w:t>Se ha mostrado toda la información del club.</w:t>
+            </w:r>
+          </w:p>
+        </w:tc>
+      </w:tr>
+    </w:tbl>
+    <w:p>
+      <w:pPr>
+        <w:jc w:val="center"/>
+        <w:rPr>
+          <w:sz w:val="24"/>
+          <w:szCs w:val="24"/>
+        </w:rPr>
+      </w:pPr>
+    </w:p>
+    <w:p>
+      <w:pPr>
+        <w:jc w:val="center"/>
+        <w:rPr>
+          <w:sz w:val="24"/>
+          <w:szCs w:val="24"/>
+        </w:rPr>
+      </w:pPr>
+    </w:p>
+    <w:p>
+      <w:pPr>
+        <w:jc w:val="center"/>
+        <w:rPr>
+          <w:sz w:val="24"/>
+          <w:szCs w:val="24"/>
+        </w:rPr>
+      </w:pPr>
+    </w:p>
+    <w:p>
+      <w:pPr>
+        <w:jc w:val="center"/>
+        <w:rPr>
+          <w:sz w:val="24"/>
+          <w:szCs w:val="24"/>
+        </w:rPr>
+      </w:pPr>
+    </w:p>
+    <w:p>
+      <w:pPr>
+        <w:jc w:val="center"/>
+        <w:rPr>
+          <w:sz w:val="24"/>
+          <w:szCs w:val="24"/>
+        </w:rPr>
+      </w:pPr>
+    </w:p>
+    <w:tbl>
+      <w:tblPr>
+        <w:tblStyle w:val="Tablaconcuadrcula"/>
+        <w:tblW w:w="0" w:type="auto"/>
+        <w:tblLook w:val="04A0" w:firstRow="1" w:lastRow="0" w:firstColumn="1" w:lastColumn="0" w:noHBand="0" w:noVBand="1"/>
+      </w:tblPr>
+      <w:tblGrid>
+        <w:gridCol w:w="4414"/>
+        <w:gridCol w:w="4414"/>
+      </w:tblGrid>
+      <w:tr>
+        <w:tc>
+          <w:tcPr>
+            <w:tcW w:w="4414" w:type="dxa"/>
+            <w:shd w:val="clear" w:color="auto" w:fill="F7CAAC" w:themeFill="accent2" w:themeFillTint="66"/>
+            <w:vAlign w:val="center"/>
+          </w:tcPr>
+          <w:p>
+            <w:pPr>
+              <w:rPr>
+                <w:sz w:val="24"/>
+                <w:szCs w:val="24"/>
+              </w:rPr>
+            </w:pPr>
+            <w:r>
+              <w:rPr>
+                <w:sz w:val="24"/>
+                <w:szCs w:val="24"/>
+              </w:rPr>
+              <w:t>Nombre</w:t>
+            </w:r>
+          </w:p>
+        </w:tc>
+        <w:tc>
+          <w:tcPr>
+            <w:tcW w:w="4414" w:type="dxa"/>
+            <w:vAlign w:val="center"/>
+          </w:tcPr>
+          <w:p>
+            <w:pPr>
+              <w:rPr>
+                <w:sz w:val="24"/>
+                <w:szCs w:val="24"/>
+              </w:rPr>
+            </w:pPr>
+            <w:r>
+              <w:rPr>
+                <w:sz w:val="24"/>
+                <w:szCs w:val="24"/>
+              </w:rPr>
               <w:t>R8: Agregar alineaciones al equipo</w:t>
             </w:r>
           </w:p>
@@ -1799,6 +2133,7 @@
                 <w:sz w:val="24"/>
                 <w:szCs w:val="24"/>
               </w:rPr>
+              <w:lastRenderedPageBreak/>
               <w:t>Nombre</w:t>
             </w:r>
           </w:p>
@@ -2127,6 +2462,14 @@
         </w:rPr>
       </w:pPr>
     </w:p>
+    <w:p>
+      <w:pPr>
+        <w:rPr>
+          <w:sz w:val="24"/>
+          <w:szCs w:val="24"/>
+        </w:rPr>
+      </w:pPr>
+    </w:p>
     <w:tbl>
       <w:tblPr>
         <w:tblStyle w:val="Tablaconcuadrcula"/>
@@ -2177,7 +2520,21 @@
                 <w:sz w:val="24"/>
                 <w:szCs w:val="24"/>
               </w:rPr>
-              <w:t>R11: Mostrar la información de todo el club.</w:t>
+              <w:t>R</w:t>
+            </w:r>
+            <w:r>
+              <w:rPr>
+                <w:sz w:val="24"/>
+                <w:szCs w:val="24"/>
+              </w:rPr>
+              <w:t>11: Calcular el precio de mercado de un jugador</w:t>
+            </w:r>
+            <w:r>
+              <w:rPr>
+                <w:sz w:val="24"/>
+                <w:szCs w:val="24"/>
+              </w:rPr>
+              <w:t>.</w:t>
             </w:r>
           </w:p>
         </w:tc>
@@ -2217,6 +2574,13 @@
                 <w:szCs w:val="24"/>
               </w:rPr>
             </w:pPr>
+            <w:r>
+              <w:rPr>
+                <w:sz w:val="24"/>
+                <w:szCs w:val="24"/>
+              </w:rPr>
+              <w:t>Calcular el precio de mercado de un jugador.</w:t>
+            </w:r>
           </w:p>
         </w:tc>
       </w:tr>
@@ -2293,10 +2657,674 @@
                 <w:szCs w:val="24"/>
               </w:rPr>
             </w:pPr>
+            <w:r>
+              <w:rPr>
+                <w:sz w:val="24"/>
+                <w:szCs w:val="24"/>
+              </w:rPr>
+              <w:t>Se ha calculado y mostrado el precio de mercado de un jugador.</w:t>
+            </w:r>
           </w:p>
         </w:tc>
       </w:tr>
     </w:tbl>
+    <w:p>
+      <w:pPr>
+        <w:rPr>
+          <w:sz w:val="24"/>
+          <w:szCs w:val="24"/>
+        </w:rPr>
+      </w:pPr>
+    </w:p>
+    <w:p>
+      <w:pPr>
+        <w:rPr>
+          <w:sz w:val="24"/>
+          <w:szCs w:val="24"/>
+        </w:rPr>
+      </w:pPr>
+    </w:p>
+    <w:tbl>
+      <w:tblPr>
+        <w:tblStyle w:val="Tablaconcuadrcula"/>
+        <w:tblW w:w="0" w:type="auto"/>
+        <w:tblLook w:val="04A0" w:firstRow="1" w:lastRow="0" w:firstColumn="1" w:lastColumn="0" w:noHBand="0" w:noVBand="1"/>
+      </w:tblPr>
+      <w:tblGrid>
+        <w:gridCol w:w="4414"/>
+        <w:gridCol w:w="4414"/>
+      </w:tblGrid>
+      <w:tr>
+        <w:tc>
+          <w:tcPr>
+            <w:tcW w:w="4414" w:type="dxa"/>
+            <w:shd w:val="clear" w:color="auto" w:fill="F7CAAC" w:themeFill="accent2" w:themeFillTint="66"/>
+            <w:vAlign w:val="center"/>
+          </w:tcPr>
+          <w:p>
+            <w:pPr>
+              <w:rPr>
+                <w:sz w:val="24"/>
+                <w:szCs w:val="24"/>
+              </w:rPr>
+            </w:pPr>
+            <w:r>
+              <w:rPr>
+                <w:sz w:val="24"/>
+                <w:szCs w:val="24"/>
+              </w:rPr>
+              <w:t>Nombre</w:t>
+            </w:r>
+          </w:p>
+        </w:tc>
+        <w:tc>
+          <w:tcPr>
+            <w:tcW w:w="4414" w:type="dxa"/>
+            <w:vAlign w:val="center"/>
+          </w:tcPr>
+          <w:p>
+            <w:pPr>
+              <w:rPr>
+                <w:sz w:val="24"/>
+                <w:szCs w:val="24"/>
+              </w:rPr>
+            </w:pPr>
+            <w:r>
+              <w:rPr>
+                <w:sz w:val="24"/>
+                <w:szCs w:val="24"/>
+              </w:rPr>
+              <w:t>R</w:t>
+            </w:r>
+            <w:r>
+              <w:rPr>
+                <w:sz w:val="24"/>
+                <w:szCs w:val="24"/>
+              </w:rPr>
+              <w:t>12: Calcular el precio de mercado de un entrenador</w:t>
+            </w:r>
+            <w:r>
+              <w:rPr>
+                <w:sz w:val="24"/>
+                <w:szCs w:val="24"/>
+              </w:rPr>
+              <w:t>.</w:t>
+            </w:r>
+          </w:p>
+        </w:tc>
+      </w:tr>
+      <w:tr>
+        <w:tc>
+          <w:tcPr>
+            <w:tcW w:w="4414" w:type="dxa"/>
+            <w:shd w:val="clear" w:color="auto" w:fill="F7CAAC" w:themeFill="accent2" w:themeFillTint="66"/>
+            <w:vAlign w:val="center"/>
+          </w:tcPr>
+          <w:p>
+            <w:pPr>
+              <w:rPr>
+                <w:sz w:val="24"/>
+                <w:szCs w:val="24"/>
+              </w:rPr>
+            </w:pPr>
+            <w:r>
+              <w:rPr>
+                <w:sz w:val="24"/>
+                <w:szCs w:val="24"/>
+              </w:rPr>
+              <w:t>Resumen</w:t>
+            </w:r>
+          </w:p>
+        </w:tc>
+        <w:tc>
+          <w:tcPr>
+            <w:tcW w:w="4414" w:type="dxa"/>
+            <w:vAlign w:val="center"/>
+          </w:tcPr>
+          <w:p>
+            <w:pPr>
+              <w:rPr>
+                <w:sz w:val="24"/>
+                <w:szCs w:val="24"/>
+              </w:rPr>
+            </w:pPr>
+            <w:r>
+              <w:rPr>
+                <w:sz w:val="24"/>
+                <w:szCs w:val="24"/>
+              </w:rPr>
+              <w:t>Calcular el precio de mercado de un entrenador.</w:t>
+            </w:r>
+          </w:p>
+        </w:tc>
+      </w:tr>
+      <w:tr>
+        <w:tc>
+          <w:tcPr>
+            <w:tcW w:w="4414" w:type="dxa"/>
+            <w:shd w:val="clear" w:color="auto" w:fill="F7CAAC" w:themeFill="accent2" w:themeFillTint="66"/>
+            <w:vAlign w:val="center"/>
+          </w:tcPr>
+          <w:p>
+            <w:pPr>
+              <w:rPr>
+                <w:sz w:val="24"/>
+                <w:szCs w:val="24"/>
+              </w:rPr>
+            </w:pPr>
+            <w:r>
+              <w:rPr>
+                <w:sz w:val="24"/>
+                <w:szCs w:val="24"/>
+              </w:rPr>
+              <w:t>Entradas</w:t>
+            </w:r>
+          </w:p>
+        </w:tc>
+        <w:tc>
+          <w:tcPr>
+            <w:tcW w:w="4414" w:type="dxa"/>
+            <w:vAlign w:val="center"/>
+          </w:tcPr>
+          <w:p>
+            <w:pPr>
+              <w:rPr>
+                <w:sz w:val="24"/>
+                <w:szCs w:val="24"/>
+              </w:rPr>
+            </w:pPr>
+          </w:p>
+        </w:tc>
+      </w:tr>
+      <w:tr>
+        <w:tc>
+          <w:tcPr>
+            <w:tcW w:w="4414" w:type="dxa"/>
+            <w:shd w:val="clear" w:color="auto" w:fill="F7CAAC" w:themeFill="accent2" w:themeFillTint="66"/>
+            <w:vAlign w:val="center"/>
+          </w:tcPr>
+          <w:p>
+            <w:pPr>
+              <w:rPr>
+                <w:sz w:val="24"/>
+                <w:szCs w:val="24"/>
+              </w:rPr>
+            </w:pPr>
+            <w:r>
+              <w:rPr>
+                <w:sz w:val="24"/>
+                <w:szCs w:val="24"/>
+              </w:rPr>
+              <w:t>Resultado</w:t>
+            </w:r>
+          </w:p>
+        </w:tc>
+        <w:tc>
+          <w:tcPr>
+            <w:tcW w:w="4414" w:type="dxa"/>
+            <w:vAlign w:val="center"/>
+          </w:tcPr>
+          <w:p>
+            <w:pPr>
+              <w:rPr>
+                <w:sz w:val="24"/>
+                <w:szCs w:val="24"/>
+              </w:rPr>
+            </w:pPr>
+            <w:r>
+              <w:rPr>
+                <w:sz w:val="24"/>
+                <w:szCs w:val="24"/>
+              </w:rPr>
+              <w:t xml:space="preserve">Se ha calculado y mostrado el precio de mercado de un </w:t>
+            </w:r>
+            <w:r>
+              <w:rPr>
+                <w:sz w:val="24"/>
+                <w:szCs w:val="24"/>
+              </w:rPr>
+              <w:t>entrenador.</w:t>
+            </w:r>
+          </w:p>
+        </w:tc>
+      </w:tr>
+    </w:tbl>
+    <w:p>
+      <w:pPr>
+        <w:rPr>
+          <w:sz w:val="24"/>
+          <w:szCs w:val="24"/>
+        </w:rPr>
+      </w:pPr>
+    </w:p>
+    <w:p>
+      <w:pPr>
+        <w:rPr>
+          <w:sz w:val="24"/>
+          <w:szCs w:val="24"/>
+        </w:rPr>
+      </w:pPr>
+    </w:p>
+    <w:tbl>
+      <w:tblPr>
+        <w:tblStyle w:val="Tablaconcuadrcula"/>
+        <w:tblW w:w="0" w:type="auto"/>
+        <w:tblLook w:val="04A0" w:firstRow="1" w:lastRow="0" w:firstColumn="1" w:lastColumn="0" w:noHBand="0" w:noVBand="1"/>
+      </w:tblPr>
+      <w:tblGrid>
+        <w:gridCol w:w="4414"/>
+        <w:gridCol w:w="4414"/>
+      </w:tblGrid>
+      <w:tr>
+        <w:tc>
+          <w:tcPr>
+            <w:tcW w:w="4414" w:type="dxa"/>
+            <w:shd w:val="clear" w:color="auto" w:fill="F7CAAC" w:themeFill="accent2" w:themeFillTint="66"/>
+            <w:vAlign w:val="center"/>
+          </w:tcPr>
+          <w:p>
+            <w:pPr>
+              <w:rPr>
+                <w:sz w:val="24"/>
+                <w:szCs w:val="24"/>
+              </w:rPr>
+            </w:pPr>
+            <w:r>
+              <w:rPr>
+                <w:sz w:val="24"/>
+                <w:szCs w:val="24"/>
+              </w:rPr>
+              <w:t>Nombre</w:t>
+            </w:r>
+          </w:p>
+        </w:tc>
+        <w:tc>
+          <w:tcPr>
+            <w:tcW w:w="4414" w:type="dxa"/>
+            <w:vAlign w:val="center"/>
+          </w:tcPr>
+          <w:p>
+            <w:pPr>
+              <w:rPr>
+                <w:sz w:val="24"/>
+                <w:szCs w:val="24"/>
+              </w:rPr>
+            </w:pPr>
+            <w:r>
+              <w:rPr>
+                <w:sz w:val="24"/>
+                <w:szCs w:val="24"/>
+              </w:rPr>
+              <w:t>R1</w:t>
+            </w:r>
+            <w:r>
+              <w:rPr>
+                <w:sz w:val="24"/>
+                <w:szCs w:val="24"/>
+              </w:rPr>
+              <w:t>3</w:t>
+            </w:r>
+            <w:r>
+              <w:rPr>
+                <w:sz w:val="24"/>
+                <w:szCs w:val="24"/>
+              </w:rPr>
+              <w:t xml:space="preserve">: </w:t>
+            </w:r>
+            <w:r>
+              <w:rPr>
+                <w:sz w:val="24"/>
+                <w:szCs w:val="24"/>
+              </w:rPr>
+              <w:t>Calcular nivel como estrellas de un jugador.</w:t>
+            </w:r>
+          </w:p>
+        </w:tc>
+      </w:tr>
+      <w:tr>
+        <w:tc>
+          <w:tcPr>
+            <w:tcW w:w="4414" w:type="dxa"/>
+            <w:shd w:val="clear" w:color="auto" w:fill="F7CAAC" w:themeFill="accent2" w:themeFillTint="66"/>
+            <w:vAlign w:val="center"/>
+          </w:tcPr>
+          <w:p>
+            <w:pPr>
+              <w:rPr>
+                <w:sz w:val="24"/>
+                <w:szCs w:val="24"/>
+              </w:rPr>
+            </w:pPr>
+            <w:r>
+              <w:rPr>
+                <w:sz w:val="24"/>
+                <w:szCs w:val="24"/>
+              </w:rPr>
+              <w:t>Resumen</w:t>
+            </w:r>
+          </w:p>
+        </w:tc>
+        <w:tc>
+          <w:tcPr>
+            <w:tcW w:w="4414" w:type="dxa"/>
+            <w:vAlign w:val="center"/>
+          </w:tcPr>
+          <w:p>
+            <w:pPr>
+              <w:rPr>
+                <w:sz w:val="24"/>
+                <w:szCs w:val="24"/>
+              </w:rPr>
+            </w:pPr>
+            <w:r>
+              <w:rPr>
+                <w:sz w:val="24"/>
+                <w:szCs w:val="24"/>
+              </w:rPr>
+              <w:t>Calcular el nivel como estrella futbolística de un jugador.</w:t>
+            </w:r>
+          </w:p>
+        </w:tc>
+      </w:tr>
+      <w:tr>
+        <w:tc>
+          <w:tcPr>
+            <w:tcW w:w="4414" w:type="dxa"/>
+            <w:shd w:val="clear" w:color="auto" w:fill="F7CAAC" w:themeFill="accent2" w:themeFillTint="66"/>
+            <w:vAlign w:val="center"/>
+          </w:tcPr>
+          <w:p>
+            <w:pPr>
+              <w:rPr>
+                <w:sz w:val="24"/>
+                <w:szCs w:val="24"/>
+              </w:rPr>
+            </w:pPr>
+            <w:r>
+              <w:rPr>
+                <w:sz w:val="24"/>
+                <w:szCs w:val="24"/>
+              </w:rPr>
+              <w:t>Entradas</w:t>
+            </w:r>
+          </w:p>
+        </w:tc>
+        <w:tc>
+          <w:tcPr>
+            <w:tcW w:w="4414" w:type="dxa"/>
+            <w:vAlign w:val="center"/>
+          </w:tcPr>
+          <w:p>
+            <w:pPr>
+              <w:rPr>
+                <w:sz w:val="24"/>
+                <w:szCs w:val="24"/>
+              </w:rPr>
+            </w:pPr>
+          </w:p>
+        </w:tc>
+      </w:tr>
+      <w:tr>
+        <w:tc>
+          <w:tcPr>
+            <w:tcW w:w="4414" w:type="dxa"/>
+            <w:shd w:val="clear" w:color="auto" w:fill="F7CAAC" w:themeFill="accent2" w:themeFillTint="66"/>
+            <w:vAlign w:val="center"/>
+          </w:tcPr>
+          <w:p>
+            <w:pPr>
+              <w:rPr>
+                <w:sz w:val="24"/>
+                <w:szCs w:val="24"/>
+              </w:rPr>
+            </w:pPr>
+            <w:r>
+              <w:rPr>
+                <w:sz w:val="24"/>
+                <w:szCs w:val="24"/>
+              </w:rPr>
+              <w:t>Resultado</w:t>
+            </w:r>
+          </w:p>
+        </w:tc>
+        <w:tc>
+          <w:tcPr>
+            <w:tcW w:w="4414" w:type="dxa"/>
+            <w:vAlign w:val="center"/>
+          </w:tcPr>
+          <w:p>
+            <w:pPr>
+              <w:rPr>
+                <w:sz w:val="24"/>
+                <w:szCs w:val="24"/>
+              </w:rPr>
+            </w:pPr>
+            <w:r>
+              <w:rPr>
+                <w:sz w:val="24"/>
+                <w:szCs w:val="24"/>
+              </w:rPr>
+              <w:t>Se ha calculado y mostrado el nivel como estrella de un jugador.</w:t>
+            </w:r>
+          </w:p>
+        </w:tc>
+      </w:tr>
+    </w:tbl>
+    <w:p>
+      <w:pPr>
+        <w:rPr>
+          <w:sz w:val="24"/>
+          <w:szCs w:val="24"/>
+        </w:rPr>
+      </w:pPr>
+    </w:p>
+    <w:p>
+      <w:pPr>
+        <w:rPr>
+          <w:sz w:val="24"/>
+          <w:szCs w:val="24"/>
+        </w:rPr>
+      </w:pPr>
+    </w:p>
+    <w:tbl>
+      <w:tblPr>
+        <w:tblStyle w:val="Tablaconcuadrcula"/>
+        <w:tblW w:w="0" w:type="auto"/>
+        <w:tblLook w:val="04A0" w:firstRow="1" w:lastRow="0" w:firstColumn="1" w:lastColumn="0" w:noHBand="0" w:noVBand="1"/>
+      </w:tblPr>
+      <w:tblGrid>
+        <w:gridCol w:w="4414"/>
+        <w:gridCol w:w="4414"/>
+      </w:tblGrid>
+      <w:tr>
+        <w:tc>
+          <w:tcPr>
+            <w:tcW w:w="4414" w:type="dxa"/>
+            <w:shd w:val="clear" w:color="auto" w:fill="F7CAAC" w:themeFill="accent2" w:themeFillTint="66"/>
+            <w:vAlign w:val="center"/>
+          </w:tcPr>
+          <w:p>
+            <w:pPr>
+              <w:rPr>
+                <w:sz w:val="24"/>
+                <w:szCs w:val="24"/>
+              </w:rPr>
+            </w:pPr>
+            <w:r>
+              <w:rPr>
+                <w:sz w:val="24"/>
+                <w:szCs w:val="24"/>
+              </w:rPr>
+              <w:t>Nombre</w:t>
+            </w:r>
+          </w:p>
+        </w:tc>
+        <w:tc>
+          <w:tcPr>
+            <w:tcW w:w="4414" w:type="dxa"/>
+            <w:vAlign w:val="center"/>
+          </w:tcPr>
+          <w:p>
+            <w:pPr>
+              <w:rPr>
+                <w:sz w:val="24"/>
+                <w:szCs w:val="24"/>
+              </w:rPr>
+            </w:pPr>
+            <w:r>
+              <w:rPr>
+                <w:sz w:val="24"/>
+                <w:szCs w:val="24"/>
+              </w:rPr>
+              <w:t xml:space="preserve">R10: </w:t>
+            </w:r>
+            <w:r>
+              <w:rPr>
+                <w:sz w:val="24"/>
+                <w:szCs w:val="24"/>
+              </w:rPr>
+              <w:t xml:space="preserve">Calcular nivel como estrellas de un entrenador. </w:t>
+            </w:r>
+          </w:p>
+        </w:tc>
+      </w:tr>
+      <w:tr>
+        <w:tc>
+          <w:tcPr>
+            <w:tcW w:w="4414" w:type="dxa"/>
+            <w:shd w:val="clear" w:color="auto" w:fill="F7CAAC" w:themeFill="accent2" w:themeFillTint="66"/>
+            <w:vAlign w:val="center"/>
+          </w:tcPr>
+          <w:p>
+            <w:pPr>
+              <w:rPr>
+                <w:sz w:val="24"/>
+                <w:szCs w:val="24"/>
+              </w:rPr>
+            </w:pPr>
+            <w:r>
+              <w:rPr>
+                <w:sz w:val="24"/>
+                <w:szCs w:val="24"/>
+              </w:rPr>
+              <w:t>Resumen</w:t>
+            </w:r>
+          </w:p>
+        </w:tc>
+        <w:tc>
+          <w:tcPr>
+            <w:tcW w:w="4414" w:type="dxa"/>
+            <w:vAlign w:val="center"/>
+          </w:tcPr>
+          <w:p>
+            <w:pPr>
+              <w:rPr>
+                <w:sz w:val="24"/>
+                <w:szCs w:val="24"/>
+              </w:rPr>
+            </w:pPr>
+            <w:r>
+              <w:rPr>
+                <w:sz w:val="24"/>
+                <w:szCs w:val="24"/>
+              </w:rPr>
+              <w:t xml:space="preserve">Calcular el nivel como estrella de un entrenador. </w:t>
+            </w:r>
+          </w:p>
+        </w:tc>
+      </w:tr>
+      <w:tr>
+        <w:tc>
+          <w:tcPr>
+            <w:tcW w:w="4414" w:type="dxa"/>
+            <w:shd w:val="clear" w:color="auto" w:fill="F7CAAC" w:themeFill="accent2" w:themeFillTint="66"/>
+            <w:vAlign w:val="center"/>
+          </w:tcPr>
+          <w:p>
+            <w:pPr>
+              <w:rPr>
+                <w:sz w:val="24"/>
+                <w:szCs w:val="24"/>
+              </w:rPr>
+            </w:pPr>
+            <w:r>
+              <w:rPr>
+                <w:sz w:val="24"/>
+                <w:szCs w:val="24"/>
+              </w:rPr>
+              <w:t>Entradas</w:t>
+            </w:r>
+          </w:p>
+        </w:tc>
+        <w:tc>
+          <w:tcPr>
+            <w:tcW w:w="4414" w:type="dxa"/>
+            <w:vAlign w:val="center"/>
+          </w:tcPr>
+          <w:p>
+            <w:pPr>
+              <w:rPr>
+                <w:sz w:val="24"/>
+                <w:szCs w:val="24"/>
+              </w:rPr>
+            </w:pPr>
+          </w:p>
+        </w:tc>
+      </w:tr>
+      <w:tr>
+        <w:tc>
+          <w:tcPr>
+            <w:tcW w:w="4414" w:type="dxa"/>
+            <w:shd w:val="clear" w:color="auto" w:fill="F7CAAC" w:themeFill="accent2" w:themeFillTint="66"/>
+            <w:vAlign w:val="center"/>
+          </w:tcPr>
+          <w:p>
+            <w:pPr>
+              <w:rPr>
+                <w:sz w:val="24"/>
+                <w:szCs w:val="24"/>
+              </w:rPr>
+            </w:pPr>
+            <w:r>
+              <w:rPr>
+                <w:sz w:val="24"/>
+                <w:szCs w:val="24"/>
+              </w:rPr>
+              <w:t>Resultado</w:t>
+            </w:r>
+          </w:p>
+        </w:tc>
+        <w:tc>
+          <w:tcPr>
+            <w:tcW w:w="4414" w:type="dxa"/>
+            <w:vAlign w:val="center"/>
+          </w:tcPr>
+          <w:p>
+            <w:pPr>
+              <w:rPr>
+                <w:sz w:val="24"/>
+                <w:szCs w:val="24"/>
+              </w:rPr>
+            </w:pPr>
+            <w:r>
+              <w:rPr>
+                <w:sz w:val="24"/>
+                <w:szCs w:val="24"/>
+              </w:rPr>
+              <w:t xml:space="preserve">Se ha calculado y mostrado el nivel como estrella de un entrenador. </w:t>
+            </w:r>
+          </w:p>
+        </w:tc>
+      </w:tr>
+    </w:tbl>
+    <w:p>
+      <w:pPr>
+        <w:rPr>
+          <w:sz w:val="24"/>
+          <w:szCs w:val="24"/>
+        </w:rPr>
+      </w:pPr>
+    </w:p>
     <w:p>
       <w:pPr>
         <w:jc w:val="center"/>

</xml_diff>

<commit_message>
I have already done the last changes of the teacher, the Arraylist of championship for main Coaches and the Arraylist of Experticia for Assistants. However, I have to fix a mistake in the Arraylist for championships.
</commit_message>
<xml_diff>
--- a/docs/Functional requirements/Functional requirements.docx
+++ b/docs/Functional requirements/Functional requirements.docx
@@ -12,6 +12,7 @@
           <w:szCs w:val="24"/>
         </w:rPr>
       </w:pPr>
+      <w:proofErr w:type="spellStart"/>
       <w:r>
         <w:rPr>
           <w:b/>
@@ -19,8 +20,29 @@
           <w:sz w:val="24"/>
           <w:szCs w:val="24"/>
         </w:rPr>
-        <w:t>Functional requirements</w:t>
+        <w:t>Functional</w:t>
       </w:r>
+      <w:proofErr w:type="spellEnd"/>
+      <w:r>
+        <w:rPr>
+          <w:b/>
+          <w:bCs/>
+          <w:sz w:val="24"/>
+          <w:szCs w:val="24"/>
+        </w:rPr>
+        <w:t xml:space="preserve"> </w:t>
+      </w:r>
+      <w:proofErr w:type="spellStart"/>
+      <w:r>
+        <w:rPr>
+          <w:b/>
+          <w:bCs/>
+          <w:sz w:val="24"/>
+          <w:szCs w:val="24"/>
+        </w:rPr>
+        <w:t>requirements</w:t>
+      </w:r>
+      <w:proofErr w:type="spellEnd"/>
     </w:p>
     <w:tbl>
       <w:tblPr>
@@ -917,7 +939,21 @@
                 <w:sz w:val="24"/>
                 <w:szCs w:val="24"/>
               </w:rPr>
-              <w:t xml:space="preserve">R3: </w:t>
+              <w:t>R</w:t>
+            </w:r>
+            <w:r>
+              <w:rPr>
+                <w:sz w:val="24"/>
+                <w:szCs w:val="24"/>
+              </w:rPr>
+              <w:t>4</w:t>
+            </w:r>
+            <w:r>
+              <w:rPr>
+                <w:sz w:val="24"/>
+                <w:szCs w:val="24"/>
+              </w:rPr>
+              <w:t xml:space="preserve">: </w:t>
             </w:r>
             <w:r>
               <w:rPr>
@@ -1125,7 +1161,21 @@
                 <w:sz w:val="24"/>
                 <w:szCs w:val="24"/>
               </w:rPr>
-              <w:t>R4:</w:t>
+              <w:t>R</w:t>
+            </w:r>
+            <w:r>
+              <w:rPr>
+                <w:sz w:val="24"/>
+                <w:szCs w:val="24"/>
+              </w:rPr>
+              <w:t>5</w:t>
+            </w:r>
+            <w:r>
+              <w:rPr>
+                <w:sz w:val="24"/>
+                <w:szCs w:val="24"/>
+              </w:rPr>
+              <w:t>:</w:t>
             </w:r>
             <w:r>
               <w:rPr>
@@ -1332,7 +1382,21 @@
                 <w:sz w:val="24"/>
                 <w:szCs w:val="24"/>
               </w:rPr>
-              <w:t>R5: Ver la información de un equipo.</w:t>
+              <w:t>R</w:t>
+            </w:r>
+            <w:r>
+              <w:rPr>
+                <w:sz w:val="24"/>
+                <w:szCs w:val="24"/>
+              </w:rPr>
+              <w:t>6</w:t>
+            </w:r>
+            <w:r>
+              <w:rPr>
+                <w:sz w:val="24"/>
+                <w:szCs w:val="24"/>
+              </w:rPr>
+              <w:t>: Ver la información de un equipo.</w:t>
             </w:r>
           </w:p>
         </w:tc>
@@ -1532,7 +1596,21 @@
                 <w:sz w:val="24"/>
                 <w:szCs w:val="24"/>
               </w:rPr>
-              <w:t>R6: Ver la información de los equipos.</w:t>
+              <w:t>R</w:t>
+            </w:r>
+            <w:r>
+              <w:rPr>
+                <w:sz w:val="24"/>
+                <w:szCs w:val="24"/>
+              </w:rPr>
+              <w:t>7</w:t>
+            </w:r>
+            <w:r>
+              <w:rPr>
+                <w:sz w:val="24"/>
+                <w:szCs w:val="24"/>
+              </w:rPr>
+              <w:t>: Ver la información de los equipos.</w:t>
             </w:r>
           </w:p>
         </w:tc>
@@ -1732,7 +1810,7 @@
                 <w:sz w:val="24"/>
                 <w:szCs w:val="24"/>
               </w:rPr>
-              <w:t>7</w:t>
+              <w:t>8</w:t>
             </w:r>
             <w:r>
               <w:rPr>
@@ -1876,221 +1954,6 @@
               </w:rPr>
               <w:t>Se ha mostrado toda la información del club.</w:t>
             </w:r>
-          </w:p>
-        </w:tc>
-      </w:tr>
-    </w:tbl>
-    <w:p>
-      <w:pPr>
-        <w:jc w:val="center"/>
-        <w:rPr>
-          <w:sz w:val="24"/>
-          <w:szCs w:val="24"/>
-        </w:rPr>
-      </w:pPr>
-    </w:p>
-    <w:p>
-      <w:pPr>
-        <w:jc w:val="center"/>
-        <w:rPr>
-          <w:sz w:val="24"/>
-          <w:szCs w:val="24"/>
-        </w:rPr>
-      </w:pPr>
-    </w:p>
-    <w:p>
-      <w:pPr>
-        <w:jc w:val="center"/>
-        <w:rPr>
-          <w:sz w:val="24"/>
-          <w:szCs w:val="24"/>
-        </w:rPr>
-      </w:pPr>
-    </w:p>
-    <w:p>
-      <w:pPr>
-        <w:jc w:val="center"/>
-        <w:rPr>
-          <w:sz w:val="24"/>
-          <w:szCs w:val="24"/>
-        </w:rPr>
-      </w:pPr>
-    </w:p>
-    <w:p>
-      <w:pPr>
-        <w:jc w:val="center"/>
-        <w:rPr>
-          <w:sz w:val="24"/>
-          <w:szCs w:val="24"/>
-        </w:rPr>
-      </w:pPr>
-    </w:p>
-    <w:tbl>
-      <w:tblPr>
-        <w:tblStyle w:val="Tablaconcuadrcula"/>
-        <w:tblW w:w="0" w:type="auto"/>
-        <w:tblLook w:val="04A0" w:firstRow="1" w:lastRow="0" w:firstColumn="1" w:lastColumn="0" w:noHBand="0" w:noVBand="1"/>
-      </w:tblPr>
-      <w:tblGrid>
-        <w:gridCol w:w="4414"/>
-        <w:gridCol w:w="4414"/>
-      </w:tblGrid>
-      <w:tr>
-        <w:tc>
-          <w:tcPr>
-            <w:tcW w:w="4414" w:type="dxa"/>
-            <w:shd w:val="clear" w:color="auto" w:fill="F7CAAC" w:themeFill="accent2" w:themeFillTint="66"/>
-            <w:vAlign w:val="center"/>
-          </w:tcPr>
-          <w:p>
-            <w:pPr>
-              <w:rPr>
-                <w:sz w:val="24"/>
-                <w:szCs w:val="24"/>
-              </w:rPr>
-            </w:pPr>
-            <w:r>
-              <w:rPr>
-                <w:sz w:val="24"/>
-                <w:szCs w:val="24"/>
-              </w:rPr>
-              <w:t>Nombre</w:t>
-            </w:r>
-          </w:p>
-        </w:tc>
-        <w:tc>
-          <w:tcPr>
-            <w:tcW w:w="4414" w:type="dxa"/>
-            <w:vAlign w:val="center"/>
-          </w:tcPr>
-          <w:p>
-            <w:pPr>
-              <w:rPr>
-                <w:sz w:val="24"/>
-                <w:szCs w:val="24"/>
-              </w:rPr>
-            </w:pPr>
-            <w:r>
-              <w:rPr>
-                <w:sz w:val="24"/>
-                <w:szCs w:val="24"/>
-              </w:rPr>
-              <w:t>R8: Agregar alineaciones al equipo</w:t>
-            </w:r>
-          </w:p>
-        </w:tc>
-      </w:tr>
-      <w:tr>
-        <w:tc>
-          <w:tcPr>
-            <w:tcW w:w="4414" w:type="dxa"/>
-            <w:shd w:val="clear" w:color="auto" w:fill="F7CAAC" w:themeFill="accent2" w:themeFillTint="66"/>
-            <w:vAlign w:val="center"/>
-          </w:tcPr>
-          <w:p>
-            <w:pPr>
-              <w:rPr>
-                <w:sz w:val="24"/>
-                <w:szCs w:val="24"/>
-              </w:rPr>
-            </w:pPr>
-            <w:r>
-              <w:rPr>
-                <w:sz w:val="24"/>
-                <w:szCs w:val="24"/>
-              </w:rPr>
-              <w:t>Resumen</w:t>
-            </w:r>
-          </w:p>
-        </w:tc>
-        <w:tc>
-          <w:tcPr>
-            <w:tcW w:w="4414" w:type="dxa"/>
-            <w:vAlign w:val="center"/>
-          </w:tcPr>
-          <w:p>
-            <w:pPr>
-              <w:rPr>
-                <w:sz w:val="24"/>
-                <w:szCs w:val="24"/>
-              </w:rPr>
-            </w:pPr>
-          </w:p>
-        </w:tc>
-      </w:tr>
-      <w:tr>
-        <w:tc>
-          <w:tcPr>
-            <w:tcW w:w="4414" w:type="dxa"/>
-            <w:shd w:val="clear" w:color="auto" w:fill="F7CAAC" w:themeFill="accent2" w:themeFillTint="66"/>
-            <w:vAlign w:val="center"/>
-          </w:tcPr>
-          <w:p>
-            <w:pPr>
-              <w:rPr>
-                <w:sz w:val="24"/>
-                <w:szCs w:val="24"/>
-              </w:rPr>
-            </w:pPr>
-            <w:r>
-              <w:rPr>
-                <w:sz w:val="24"/>
-                <w:szCs w:val="24"/>
-              </w:rPr>
-              <w:t>Entradas</w:t>
-            </w:r>
-          </w:p>
-        </w:tc>
-        <w:tc>
-          <w:tcPr>
-            <w:tcW w:w="4414" w:type="dxa"/>
-            <w:vAlign w:val="center"/>
-          </w:tcPr>
-          <w:p>
-            <w:pPr>
-              <w:rPr>
-                <w:sz w:val="24"/>
-                <w:szCs w:val="24"/>
-              </w:rPr>
-            </w:pPr>
-          </w:p>
-        </w:tc>
-      </w:tr>
-      <w:tr>
-        <w:tc>
-          <w:tcPr>
-            <w:tcW w:w="4414" w:type="dxa"/>
-            <w:shd w:val="clear" w:color="auto" w:fill="F7CAAC" w:themeFill="accent2" w:themeFillTint="66"/>
-            <w:vAlign w:val="center"/>
-          </w:tcPr>
-          <w:p>
-            <w:pPr>
-              <w:rPr>
-                <w:sz w:val="24"/>
-                <w:szCs w:val="24"/>
-              </w:rPr>
-            </w:pPr>
-            <w:r>
-              <w:rPr>
-                <w:sz w:val="24"/>
-                <w:szCs w:val="24"/>
-              </w:rPr>
-              <w:t>Resultado</w:t>
-            </w:r>
-          </w:p>
-        </w:tc>
-        <w:tc>
-          <w:tcPr>
-            <w:tcW w:w="4414" w:type="dxa"/>
-            <w:vAlign w:val="center"/>
-          </w:tcPr>
-          <w:p>
-            <w:pPr>
-              <w:rPr>
-                <w:sz w:val="24"/>
-                <w:szCs w:val="24"/>
-              </w:rPr>
-            </w:pPr>
           </w:p>
         </w:tc>
       </w:tr>
@@ -2133,7 +1996,6 @@
                 <w:sz w:val="24"/>
                 <w:szCs w:val="24"/>
               </w:rPr>
-              <w:lastRenderedPageBreak/>
               <w:t>Nombre</w:t>
             </w:r>
           </w:p>
@@ -2155,7 +2017,21 @@
                 <w:sz w:val="24"/>
                 <w:szCs w:val="24"/>
               </w:rPr>
-              <w:t>R9: Ubicar a los entrenadores en las oficinas.</w:t>
+              <w:t>R</w:t>
+            </w:r>
+            <w:r>
+              <w:rPr>
+                <w:sz w:val="24"/>
+                <w:szCs w:val="24"/>
+              </w:rPr>
+              <w:t>9</w:t>
+            </w:r>
+            <w:r>
+              <w:rPr>
+                <w:sz w:val="24"/>
+                <w:szCs w:val="24"/>
+              </w:rPr>
+              <w:t>: Agregar alineaciones al equipo</w:t>
             </w:r>
           </w:p>
         </w:tc>
@@ -2334,7 +2210,215 @@
                 <w:sz w:val="24"/>
                 <w:szCs w:val="24"/>
               </w:rPr>
-              <w:t>R10: Ubicar a los jugadores en los vestuarios.</w:t>
+              <w:t>R</w:t>
+            </w:r>
+            <w:r>
+              <w:rPr>
+                <w:sz w:val="24"/>
+                <w:szCs w:val="24"/>
+              </w:rPr>
+              <w:t>10</w:t>
+            </w:r>
+            <w:r>
+              <w:rPr>
+                <w:sz w:val="24"/>
+                <w:szCs w:val="24"/>
+              </w:rPr>
+              <w:t>: Ubicar a los entrenadores en las oficinas.</w:t>
+            </w:r>
+          </w:p>
+        </w:tc>
+      </w:tr>
+      <w:tr>
+        <w:tc>
+          <w:tcPr>
+            <w:tcW w:w="4414" w:type="dxa"/>
+            <w:shd w:val="clear" w:color="auto" w:fill="F7CAAC" w:themeFill="accent2" w:themeFillTint="66"/>
+            <w:vAlign w:val="center"/>
+          </w:tcPr>
+          <w:p>
+            <w:pPr>
+              <w:rPr>
+                <w:sz w:val="24"/>
+                <w:szCs w:val="24"/>
+              </w:rPr>
+            </w:pPr>
+            <w:r>
+              <w:rPr>
+                <w:sz w:val="24"/>
+                <w:szCs w:val="24"/>
+              </w:rPr>
+              <w:t>Resumen</w:t>
+            </w:r>
+          </w:p>
+        </w:tc>
+        <w:tc>
+          <w:tcPr>
+            <w:tcW w:w="4414" w:type="dxa"/>
+            <w:vAlign w:val="center"/>
+          </w:tcPr>
+          <w:p>
+            <w:pPr>
+              <w:rPr>
+                <w:sz w:val="24"/>
+                <w:szCs w:val="24"/>
+              </w:rPr>
+            </w:pPr>
+          </w:p>
+        </w:tc>
+      </w:tr>
+      <w:tr>
+        <w:tc>
+          <w:tcPr>
+            <w:tcW w:w="4414" w:type="dxa"/>
+            <w:shd w:val="clear" w:color="auto" w:fill="F7CAAC" w:themeFill="accent2" w:themeFillTint="66"/>
+            <w:vAlign w:val="center"/>
+          </w:tcPr>
+          <w:p>
+            <w:pPr>
+              <w:rPr>
+                <w:sz w:val="24"/>
+                <w:szCs w:val="24"/>
+              </w:rPr>
+            </w:pPr>
+            <w:r>
+              <w:rPr>
+                <w:sz w:val="24"/>
+                <w:szCs w:val="24"/>
+              </w:rPr>
+              <w:t>Entradas</w:t>
+            </w:r>
+          </w:p>
+        </w:tc>
+        <w:tc>
+          <w:tcPr>
+            <w:tcW w:w="4414" w:type="dxa"/>
+            <w:vAlign w:val="center"/>
+          </w:tcPr>
+          <w:p>
+            <w:pPr>
+              <w:rPr>
+                <w:sz w:val="24"/>
+                <w:szCs w:val="24"/>
+              </w:rPr>
+            </w:pPr>
+          </w:p>
+        </w:tc>
+      </w:tr>
+      <w:tr>
+        <w:tc>
+          <w:tcPr>
+            <w:tcW w:w="4414" w:type="dxa"/>
+            <w:shd w:val="clear" w:color="auto" w:fill="F7CAAC" w:themeFill="accent2" w:themeFillTint="66"/>
+            <w:vAlign w:val="center"/>
+          </w:tcPr>
+          <w:p>
+            <w:pPr>
+              <w:rPr>
+                <w:sz w:val="24"/>
+                <w:szCs w:val="24"/>
+              </w:rPr>
+            </w:pPr>
+            <w:r>
+              <w:rPr>
+                <w:sz w:val="24"/>
+                <w:szCs w:val="24"/>
+              </w:rPr>
+              <w:t>Resultado</w:t>
+            </w:r>
+          </w:p>
+        </w:tc>
+        <w:tc>
+          <w:tcPr>
+            <w:tcW w:w="4414" w:type="dxa"/>
+            <w:vAlign w:val="center"/>
+          </w:tcPr>
+          <w:p>
+            <w:pPr>
+              <w:rPr>
+                <w:sz w:val="24"/>
+                <w:szCs w:val="24"/>
+              </w:rPr>
+            </w:pPr>
+          </w:p>
+        </w:tc>
+      </w:tr>
+    </w:tbl>
+    <w:p>
+      <w:pPr>
+        <w:jc w:val="center"/>
+        <w:rPr>
+          <w:sz w:val="24"/>
+          <w:szCs w:val="24"/>
+        </w:rPr>
+      </w:pPr>
+    </w:p>
+    <w:tbl>
+      <w:tblPr>
+        <w:tblStyle w:val="Tablaconcuadrcula"/>
+        <w:tblW w:w="0" w:type="auto"/>
+        <w:tblLook w:val="04A0" w:firstRow="1" w:lastRow="0" w:firstColumn="1" w:lastColumn="0" w:noHBand="0" w:noVBand="1"/>
+      </w:tblPr>
+      <w:tblGrid>
+        <w:gridCol w:w="4414"/>
+        <w:gridCol w:w="4414"/>
+      </w:tblGrid>
+      <w:tr>
+        <w:tc>
+          <w:tcPr>
+            <w:tcW w:w="4414" w:type="dxa"/>
+            <w:shd w:val="clear" w:color="auto" w:fill="F7CAAC" w:themeFill="accent2" w:themeFillTint="66"/>
+            <w:vAlign w:val="center"/>
+          </w:tcPr>
+          <w:p>
+            <w:pPr>
+              <w:rPr>
+                <w:sz w:val="24"/>
+                <w:szCs w:val="24"/>
+              </w:rPr>
+            </w:pPr>
+            <w:r>
+              <w:rPr>
+                <w:sz w:val="24"/>
+                <w:szCs w:val="24"/>
+              </w:rPr>
+              <w:lastRenderedPageBreak/>
+              <w:t>Nombre</w:t>
+            </w:r>
+          </w:p>
+        </w:tc>
+        <w:tc>
+          <w:tcPr>
+            <w:tcW w:w="4414" w:type="dxa"/>
+            <w:vAlign w:val="center"/>
+          </w:tcPr>
+          <w:p>
+            <w:pPr>
+              <w:rPr>
+                <w:sz w:val="24"/>
+                <w:szCs w:val="24"/>
+              </w:rPr>
+            </w:pPr>
+            <w:r>
+              <w:rPr>
+                <w:sz w:val="24"/>
+                <w:szCs w:val="24"/>
+              </w:rPr>
+              <w:t>R1</w:t>
+            </w:r>
+            <w:r>
+              <w:rPr>
+                <w:sz w:val="24"/>
+                <w:szCs w:val="24"/>
+              </w:rPr>
+              <w:t>1</w:t>
+            </w:r>
+            <w:r>
+              <w:rPr>
+                <w:sz w:val="24"/>
+                <w:szCs w:val="24"/>
+              </w:rPr>
+              <w:t>: Ubicar a los jugadores en los vestuarios.</w:t>
             </w:r>
           </w:p>
         </w:tc>
@@ -2520,21 +2604,21 @@
                 <w:sz w:val="24"/>
                 <w:szCs w:val="24"/>
               </w:rPr>
-              <w:t>R</w:t>
-            </w:r>
-            <w:r>
-              <w:rPr>
-                <w:sz w:val="24"/>
-                <w:szCs w:val="24"/>
-              </w:rPr>
-              <w:t>11: Calcular el precio de mercado de un jugador</w:t>
-            </w:r>
-            <w:r>
-              <w:rPr>
-                <w:sz w:val="24"/>
-                <w:szCs w:val="24"/>
-              </w:rPr>
-              <w:t>.</w:t>
+              <w:t>R1</w:t>
+            </w:r>
+            <w:r>
+              <w:rPr>
+                <w:sz w:val="24"/>
+                <w:szCs w:val="24"/>
+              </w:rPr>
+              <w:t>2</w:t>
+            </w:r>
+            <w:r>
+              <w:rPr>
+                <w:sz w:val="24"/>
+                <w:szCs w:val="24"/>
+              </w:rPr>
+              <w:t>: Calcular el precio de mercado de un jugador.</w:t>
             </w:r>
           </w:p>
         </w:tc>
@@ -2734,21 +2818,21 @@
                 <w:sz w:val="24"/>
                 <w:szCs w:val="24"/>
               </w:rPr>
-              <w:t>R</w:t>
-            </w:r>
-            <w:r>
-              <w:rPr>
-                <w:sz w:val="24"/>
-                <w:szCs w:val="24"/>
-              </w:rPr>
-              <w:t>12: Calcular el precio de mercado de un entrenador</w:t>
-            </w:r>
-            <w:r>
-              <w:rPr>
-                <w:sz w:val="24"/>
-                <w:szCs w:val="24"/>
-              </w:rPr>
-              <w:t>.</w:t>
+              <w:t>R1</w:t>
+            </w:r>
+            <w:r>
+              <w:rPr>
+                <w:sz w:val="24"/>
+                <w:szCs w:val="24"/>
+              </w:rPr>
+              <w:t>3</w:t>
+            </w:r>
+            <w:r>
+              <w:rPr>
+                <w:sz w:val="24"/>
+                <w:szCs w:val="24"/>
+              </w:rPr>
+              <w:t>: Calcular el precio de mercado de un entrenador.</w:t>
             </w:r>
           </w:p>
         </w:tc>
@@ -2876,14 +2960,7 @@
                 <w:sz w:val="24"/>
                 <w:szCs w:val="24"/>
               </w:rPr>
-              <w:t xml:space="preserve">Se ha calculado y mostrado el precio de mercado de un </w:t>
-            </w:r>
-            <w:r>
-              <w:rPr>
-                <w:sz w:val="24"/>
-                <w:szCs w:val="24"/>
-              </w:rPr>
-              <w:t>entrenador.</w:t>
+              <w:t>Se ha calculado y mostrado el precio de mercado de un entrenador.</w:t>
             </w:r>
           </w:p>
         </w:tc>
@@ -2962,21 +3039,14 @@
                 <w:sz w:val="24"/>
                 <w:szCs w:val="24"/>
               </w:rPr>
-              <w:t>3</w:t>
-            </w:r>
-            <w:r>
-              <w:rPr>
-                <w:sz w:val="24"/>
-                <w:szCs w:val="24"/>
-              </w:rPr>
-              <w:t xml:space="preserve">: </w:t>
-            </w:r>
-            <w:r>
-              <w:rPr>
-                <w:sz w:val="24"/>
-                <w:szCs w:val="24"/>
-              </w:rPr>
-              <w:t>Calcular nivel como estrellas de un jugador.</w:t>
+              <w:t>4</w:t>
+            </w:r>
+            <w:r>
+              <w:rPr>
+                <w:sz w:val="24"/>
+                <w:szCs w:val="24"/>
+              </w:rPr>
+              <w:t>: Calcular nivel como estrellas de un jugador.</w:t>
             </w:r>
           </w:p>
         </w:tc>
@@ -3176,14 +3246,21 @@
                 <w:sz w:val="24"/>
                 <w:szCs w:val="24"/>
               </w:rPr>
-              <w:t xml:space="preserve">R10: </w:t>
-            </w:r>
-            <w:r>
-              <w:rPr>
-                <w:sz w:val="24"/>
-                <w:szCs w:val="24"/>
-              </w:rPr>
-              <w:t xml:space="preserve">Calcular nivel como estrellas de un entrenador. </w:t>
+              <w:t>R1</w:t>
+            </w:r>
+            <w:r>
+              <w:rPr>
+                <w:sz w:val="24"/>
+                <w:szCs w:val="24"/>
+              </w:rPr>
+              <w:t>5</w:t>
+            </w:r>
+            <w:r>
+              <w:rPr>
+                <w:sz w:val="24"/>
+                <w:szCs w:val="24"/>
+              </w:rPr>
+              <w:t xml:space="preserve">: Calcular nivel como estrellas de un entrenador. </w:t>
             </w:r>
           </w:p>
         </w:tc>
@@ -3252,6 +3329,7 @@
                 <w:sz w:val="24"/>
                 <w:szCs w:val="24"/>
               </w:rPr>
+              <w:lastRenderedPageBreak/>
               <w:t>Entradas</w:t>
             </w:r>
           </w:p>

</xml_diff>

<commit_message>
I uploaded the functional requirements. Besides,  I have already locate one Team in the lockerRoom.
</commit_message>
<xml_diff>
--- a/docs/Functional requirements/Functional requirements.docx
+++ b/docs/Functional requirements/Functional requirements.docx
@@ -12,7 +12,6 @@
           <w:szCs w:val="24"/>
         </w:rPr>
       </w:pPr>
-      <w:proofErr w:type="spellStart"/>
       <w:r>
         <w:rPr>
           <w:b/>
@@ -20,29 +19,8 @@
           <w:sz w:val="24"/>
           <w:szCs w:val="24"/>
         </w:rPr>
-        <w:t>Functional</w:t>
+        <w:t>Functional requirements</w:t>
       </w:r>
-      <w:proofErr w:type="spellEnd"/>
-      <w:r>
-        <w:rPr>
-          <w:b/>
-          <w:bCs/>
-          <w:sz w:val="24"/>
-          <w:szCs w:val="24"/>
-        </w:rPr>
-        <w:t xml:space="preserve"> </w:t>
-      </w:r>
-      <w:proofErr w:type="spellStart"/>
-      <w:r>
-        <w:rPr>
-          <w:b/>
-          <w:bCs/>
-          <w:sz w:val="24"/>
-          <w:szCs w:val="24"/>
-        </w:rPr>
-        <w:t>requirements</w:t>
-      </w:r>
-      <w:proofErr w:type="spellEnd"/>
     </w:p>
     <w:tbl>
       <w:tblPr>
@@ -2224,7 +2202,21 @@
                 <w:sz w:val="24"/>
                 <w:szCs w:val="24"/>
               </w:rPr>
-              <w:t>: Ubicar a los entrenadores en las oficinas.</w:t>
+              <w:t xml:space="preserve">: Ubicar a los entrenadores </w:t>
+            </w:r>
+            <w:r>
+              <w:rPr>
+                <w:sz w:val="24"/>
+                <w:szCs w:val="24"/>
+              </w:rPr>
+              <w:t xml:space="preserve">y asistentes </w:t>
+            </w:r>
+            <w:r>
+              <w:rPr>
+                <w:sz w:val="24"/>
+                <w:szCs w:val="24"/>
+              </w:rPr>
+              <w:t>en las oficinas.</w:t>
             </w:r>
           </w:p>
         </w:tc>
@@ -2264,6 +2256,20 @@
                 <w:szCs w:val="24"/>
               </w:rPr>
             </w:pPr>
+            <w:r>
+              <w:rPr>
+                <w:sz w:val="24"/>
+                <w:szCs w:val="24"/>
+              </w:rPr>
+              <w:t xml:space="preserve">Ubicar </w:t>
+            </w:r>
+            <w:r>
+              <w:rPr>
+                <w:sz w:val="24"/>
+                <w:szCs w:val="24"/>
+              </w:rPr>
+              <w:t>a los entrenadores y asistentes en las oficinas.</w:t>
+            </w:r>
           </w:p>
         </w:tc>
       </w:tr>
@@ -2324,6 +2330,7 @@
                 <w:sz w:val="24"/>
                 <w:szCs w:val="24"/>
               </w:rPr>
+              <w:lastRenderedPageBreak/>
               <w:t>Resultado</w:t>
             </w:r>
           </w:p>
@@ -2340,6 +2347,13 @@
                 <w:szCs w:val="24"/>
               </w:rPr>
             </w:pPr>
+            <w:r>
+              <w:rPr>
+                <w:sz w:val="24"/>
+                <w:szCs w:val="24"/>
+              </w:rPr>
+              <w:t>Se ha ubicado a los entrenados y asistentes de ambos equipos en sus oficinas.</w:t>
+            </w:r>
           </w:p>
         </w:tc>
       </w:tr>
@@ -2382,7 +2396,6 @@
                 <w:sz w:val="24"/>
                 <w:szCs w:val="24"/>
               </w:rPr>
-              <w:lastRenderedPageBreak/>
               <w:t>Nombre</w:t>
             </w:r>
           </w:p>
@@ -3225,6 +3238,7 @@
                 <w:sz w:val="24"/>
                 <w:szCs w:val="24"/>
               </w:rPr>
+              <w:lastRenderedPageBreak/>
               <w:t>Nombre</w:t>
             </w:r>
           </w:p>
@@ -3329,7 +3343,6 @@
                 <w:sz w:val="24"/>
                 <w:szCs w:val="24"/>
               </w:rPr>
-              <w:lastRenderedPageBreak/>
               <w:t>Entradas</w:t>
             </w:r>
           </w:p>

</xml_diff>

<commit_message>
I uploaded the functional requieremetns doc. By the other side, I made the method to add the lineups of a Team. I worte a method addLineUps in Club class to verify the sum of the players. Then, the team which the user chose is going to call the addLineUps method from the Team class. Finally, in Aligment class I create three atributes, 2 constants  and I wrothe the method locateLineUp to write the lineUp in the matrix.
</commit_message>
<xml_diff>
--- a/docs/Functional requirements/Functional requirements.docx
+++ b/docs/Functional requirements/Functional requirements.docx
@@ -2261,14 +2261,7 @@
                 <w:sz w:val="24"/>
                 <w:szCs w:val="24"/>
               </w:rPr>
-              <w:t xml:space="preserve">Ubicar </w:t>
-            </w:r>
-            <w:r>
-              <w:rPr>
-                <w:sz w:val="24"/>
-                <w:szCs w:val="24"/>
-              </w:rPr>
-              <w:t>a los entrenadores y asistentes en las oficinas.</w:t>
+              <w:t>Ubicar a los entrenadores y asistentes en las oficinas.</w:t>
             </w:r>
           </w:p>
         </w:tc>
@@ -2471,6 +2464,13 @@
                 <w:szCs w:val="24"/>
               </w:rPr>
             </w:pPr>
+            <w:r>
+              <w:rPr>
+                <w:sz w:val="24"/>
+                <w:szCs w:val="24"/>
+              </w:rPr>
+              <w:t>Ubicar de forma aleatoria a los jugadores en los vestuarios. En el caso del vestuario de 7x6, se debe informar que jugadores quedaron sin vestuario.</w:t>
+            </w:r>
           </w:p>
         </w:tc>
       </w:tr>
@@ -2509,6 +2509,13 @@
                 <w:szCs w:val="24"/>
               </w:rPr>
             </w:pPr>
+            <w:r>
+              <w:rPr>
+                <w:sz w:val="24"/>
+                <w:szCs w:val="24"/>
+              </w:rPr>
+              <w:t>Team (EquipoA oEquipoB)</w:t>
+            </w:r>
           </w:p>
         </w:tc>
       </w:tr>
@@ -2547,6 +2554,13 @@
                 <w:szCs w:val="24"/>
               </w:rPr>
             </w:pPr>
+            <w:r>
+              <w:rPr>
+                <w:sz w:val="24"/>
+                <w:szCs w:val="24"/>
+              </w:rPr>
+              <w:t xml:space="preserve">Se ha mostrado a los jugadores de un equipo ubicados en sus vestuarios. </w:t>
+            </w:r>
           </w:p>
         </w:tc>
       </w:tr>
@@ -3166,6 +3180,7 @@
                 <w:sz w:val="24"/>
                 <w:szCs w:val="24"/>
               </w:rPr>
+              <w:lastRenderedPageBreak/>
               <w:t>Resultado</w:t>
             </w:r>
           </w:p>
@@ -3238,7 +3253,6 @@
                 <w:sz w:val="24"/>
                 <w:szCs w:val="24"/>
               </w:rPr>
-              <w:lastRenderedPageBreak/>
               <w:t>Nombre</w:t>
             </w:r>
           </w:p>

</xml_diff>

<commit_message>
I made a method to show all the lineups of a team. Besides, I uploaded the functional requirements doc.
</commit_message>
<xml_diff>
--- a/docs/Functional requirements/Functional requirements.docx
+++ b/docs/Functional requirements/Functional requirements.docx
@@ -2049,6 +2049,13 @@
                 <w:szCs w:val="24"/>
               </w:rPr>
             </w:pPr>
+            <w:r>
+              <w:rPr>
+                <w:sz w:val="24"/>
+                <w:szCs w:val="24"/>
+              </w:rPr>
+              <w:t>Agregar una alineación a un equipo y mostrar la alineación en una matriz</w:t>
+            </w:r>
           </w:p>
         </w:tc>
       </w:tr>
@@ -2087,6 +2094,102 @@
                 <w:szCs w:val="24"/>
               </w:rPr>
             </w:pPr>
+            <w:r>
+              <w:rPr>
+                <w:sz w:val="24"/>
+                <w:szCs w:val="24"/>
+              </w:rPr>
+              <w:t xml:space="preserve">Team </w:t>
+            </w:r>
+            <w:r>
+              <w:rPr>
+                <w:sz w:val="24"/>
+                <w:szCs w:val="24"/>
+              </w:rPr>
+              <w:t>(EquipoA oEquipoB</w:t>
+            </w:r>
+            <w:r>
+              <w:rPr>
+                <w:sz w:val="24"/>
+                <w:szCs w:val="24"/>
+              </w:rPr>
+              <w:t>)</w:t>
+            </w:r>
+          </w:p>
+          <w:p>
+            <w:pPr>
+              <w:rPr>
+                <w:sz w:val="24"/>
+                <w:szCs w:val="24"/>
+              </w:rPr>
+            </w:pPr>
+            <w:r>
+              <w:rPr>
+                <w:sz w:val="24"/>
+                <w:szCs w:val="24"/>
+              </w:rPr>
+              <w:t>Fecha</w:t>
+            </w:r>
+          </w:p>
+          <w:p>
+            <w:pPr>
+              <w:rPr>
+                <w:sz w:val="24"/>
+                <w:szCs w:val="24"/>
+              </w:rPr>
+            </w:pPr>
+            <w:r>
+              <w:rPr>
+                <w:sz w:val="24"/>
+                <w:szCs w:val="24"/>
+              </w:rPr>
+              <w:t xml:space="preserve">Táctica </w:t>
+            </w:r>
+          </w:p>
+          <w:p>
+            <w:pPr>
+              <w:rPr>
+                <w:sz w:val="24"/>
+                <w:szCs w:val="24"/>
+              </w:rPr>
+            </w:pPr>
+            <w:r>
+              <w:rPr>
+                <w:sz w:val="24"/>
+                <w:szCs w:val="24"/>
+              </w:rPr>
+              <w:t>Volantes</w:t>
+            </w:r>
+          </w:p>
+          <w:p>
+            <w:pPr>
+              <w:rPr>
+                <w:sz w:val="24"/>
+                <w:szCs w:val="24"/>
+              </w:rPr>
+            </w:pPr>
+            <w:r>
+              <w:rPr>
+                <w:sz w:val="24"/>
+                <w:szCs w:val="24"/>
+              </w:rPr>
+              <w:t>Delanteros</w:t>
+            </w:r>
+          </w:p>
+          <w:p>
+            <w:pPr>
+              <w:rPr>
+                <w:sz w:val="24"/>
+                <w:szCs w:val="24"/>
+              </w:rPr>
+            </w:pPr>
+            <w:r>
+              <w:rPr>
+                <w:sz w:val="24"/>
+                <w:szCs w:val="24"/>
+              </w:rPr>
+              <w:t>Defensas</w:t>
+            </w:r>
           </w:p>
         </w:tc>
       </w:tr>
@@ -2125,6 +2228,13 @@
                 <w:szCs w:val="24"/>
               </w:rPr>
             </w:pPr>
+            <w:r>
+              <w:rPr>
+                <w:sz w:val="24"/>
+                <w:szCs w:val="24"/>
+              </w:rPr>
+              <w:t xml:space="preserve">Se ha añadido la alineación al equipo y se ha mostrado la matriz de la alineación. </w:t>
+            </w:r>
           </w:p>
         </w:tc>
       </w:tr>
@@ -2167,6 +2277,7 @@
                 <w:sz w:val="24"/>
                 <w:szCs w:val="24"/>
               </w:rPr>
+              <w:lastRenderedPageBreak/>
               <w:t>Nombre</w:t>
             </w:r>
           </w:p>
@@ -2323,7 +2434,6 @@
                 <w:sz w:val="24"/>
                 <w:szCs w:val="24"/>
               </w:rPr>
-              <w:lastRenderedPageBreak/>
               <w:t>Resultado</w:t>
             </w:r>
           </w:p>
@@ -2573,6 +2683,204 @@
         </w:rPr>
       </w:pPr>
     </w:p>
+    <w:tbl>
+      <w:tblPr>
+        <w:tblStyle w:val="Tablaconcuadrcula"/>
+        <w:tblW w:w="0" w:type="auto"/>
+        <w:tblLook w:val="04A0" w:firstRow="1" w:lastRow="0" w:firstColumn="1" w:lastColumn="0" w:noHBand="0" w:noVBand="1"/>
+      </w:tblPr>
+      <w:tblGrid>
+        <w:gridCol w:w="4414"/>
+        <w:gridCol w:w="4414"/>
+      </w:tblGrid>
+      <w:tr>
+        <w:tc>
+          <w:tcPr>
+            <w:tcW w:w="4414" w:type="dxa"/>
+            <w:shd w:val="clear" w:color="auto" w:fill="F7CAAC" w:themeFill="accent2" w:themeFillTint="66"/>
+            <w:vAlign w:val="center"/>
+          </w:tcPr>
+          <w:p>
+            <w:pPr>
+              <w:rPr>
+                <w:sz w:val="24"/>
+                <w:szCs w:val="24"/>
+              </w:rPr>
+            </w:pPr>
+            <w:r>
+              <w:rPr>
+                <w:sz w:val="24"/>
+                <w:szCs w:val="24"/>
+              </w:rPr>
+              <w:t>Nombre</w:t>
+            </w:r>
+          </w:p>
+        </w:tc>
+        <w:tc>
+          <w:tcPr>
+            <w:tcW w:w="4414" w:type="dxa"/>
+            <w:vAlign w:val="center"/>
+          </w:tcPr>
+          <w:p>
+            <w:pPr>
+              <w:rPr>
+                <w:sz w:val="24"/>
+                <w:szCs w:val="24"/>
+              </w:rPr>
+            </w:pPr>
+            <w:r>
+              <w:rPr>
+                <w:sz w:val="24"/>
+                <w:szCs w:val="24"/>
+              </w:rPr>
+              <w:t>R1</w:t>
+            </w:r>
+            <w:r>
+              <w:rPr>
+                <w:sz w:val="24"/>
+                <w:szCs w:val="24"/>
+              </w:rPr>
+              <w:t>2</w:t>
+            </w:r>
+            <w:r>
+              <w:rPr>
+                <w:sz w:val="24"/>
+                <w:szCs w:val="24"/>
+              </w:rPr>
+              <w:t>: Calcular el precio de mercado de un jugador.</w:t>
+            </w:r>
+          </w:p>
+        </w:tc>
+      </w:tr>
+      <w:tr>
+        <w:tc>
+          <w:tcPr>
+            <w:tcW w:w="4414" w:type="dxa"/>
+            <w:shd w:val="clear" w:color="auto" w:fill="F7CAAC" w:themeFill="accent2" w:themeFillTint="66"/>
+            <w:vAlign w:val="center"/>
+          </w:tcPr>
+          <w:p>
+            <w:pPr>
+              <w:rPr>
+                <w:sz w:val="24"/>
+                <w:szCs w:val="24"/>
+              </w:rPr>
+            </w:pPr>
+            <w:r>
+              <w:rPr>
+                <w:sz w:val="24"/>
+                <w:szCs w:val="24"/>
+              </w:rPr>
+              <w:t>Resumen</w:t>
+            </w:r>
+          </w:p>
+        </w:tc>
+        <w:tc>
+          <w:tcPr>
+            <w:tcW w:w="4414" w:type="dxa"/>
+            <w:vAlign w:val="center"/>
+          </w:tcPr>
+          <w:p>
+            <w:pPr>
+              <w:rPr>
+                <w:sz w:val="24"/>
+                <w:szCs w:val="24"/>
+              </w:rPr>
+            </w:pPr>
+            <w:r>
+              <w:rPr>
+                <w:sz w:val="24"/>
+                <w:szCs w:val="24"/>
+              </w:rPr>
+              <w:t>Calcular el precio de mercado de un jugador.</w:t>
+            </w:r>
+          </w:p>
+        </w:tc>
+      </w:tr>
+      <w:tr>
+        <w:tc>
+          <w:tcPr>
+            <w:tcW w:w="4414" w:type="dxa"/>
+            <w:shd w:val="clear" w:color="auto" w:fill="F7CAAC" w:themeFill="accent2" w:themeFillTint="66"/>
+            <w:vAlign w:val="center"/>
+          </w:tcPr>
+          <w:p>
+            <w:pPr>
+              <w:rPr>
+                <w:sz w:val="24"/>
+                <w:szCs w:val="24"/>
+              </w:rPr>
+            </w:pPr>
+            <w:r>
+              <w:rPr>
+                <w:sz w:val="24"/>
+                <w:szCs w:val="24"/>
+              </w:rPr>
+              <w:t>Entradas</w:t>
+            </w:r>
+          </w:p>
+        </w:tc>
+        <w:tc>
+          <w:tcPr>
+            <w:tcW w:w="4414" w:type="dxa"/>
+            <w:vAlign w:val="center"/>
+          </w:tcPr>
+          <w:p>
+            <w:pPr>
+              <w:rPr>
+                <w:sz w:val="24"/>
+                <w:szCs w:val="24"/>
+              </w:rPr>
+            </w:pPr>
+          </w:p>
+        </w:tc>
+      </w:tr>
+      <w:tr>
+        <w:tc>
+          <w:tcPr>
+            <w:tcW w:w="4414" w:type="dxa"/>
+            <w:shd w:val="clear" w:color="auto" w:fill="F7CAAC" w:themeFill="accent2" w:themeFillTint="66"/>
+            <w:vAlign w:val="center"/>
+          </w:tcPr>
+          <w:p>
+            <w:pPr>
+              <w:rPr>
+                <w:sz w:val="24"/>
+                <w:szCs w:val="24"/>
+              </w:rPr>
+            </w:pPr>
+            <w:r>
+              <w:rPr>
+                <w:sz w:val="24"/>
+                <w:szCs w:val="24"/>
+              </w:rPr>
+              <w:t>Resultado</w:t>
+            </w:r>
+          </w:p>
+        </w:tc>
+        <w:tc>
+          <w:tcPr>
+            <w:tcW w:w="4414" w:type="dxa"/>
+            <w:vAlign w:val="center"/>
+          </w:tcPr>
+          <w:p>
+            <w:pPr>
+              <w:rPr>
+                <w:sz w:val="24"/>
+                <w:szCs w:val="24"/>
+              </w:rPr>
+            </w:pPr>
+            <w:r>
+              <w:rPr>
+                <w:sz w:val="24"/>
+                <w:szCs w:val="24"/>
+              </w:rPr>
+              <w:t>Se ha calculado y mostrado el precio de mercado de un jugador.</w:t>
+            </w:r>
+          </w:p>
+        </w:tc>
+      </w:tr>
+    </w:tbl>
     <w:p>
       <w:pPr>
         <w:rPr>
@@ -2638,14 +2946,14 @@
                 <w:sz w:val="24"/>
                 <w:szCs w:val="24"/>
               </w:rPr>
-              <w:t>2</w:t>
-            </w:r>
-            <w:r>
-              <w:rPr>
-                <w:sz w:val="24"/>
-                <w:szCs w:val="24"/>
-              </w:rPr>
-              <w:t>: Calcular el precio de mercado de un jugador.</w:t>
+              <w:t>3</w:t>
+            </w:r>
+            <w:r>
+              <w:rPr>
+                <w:sz w:val="24"/>
+                <w:szCs w:val="24"/>
+              </w:rPr>
+              <w:t>: Calcular el precio de mercado de un entrenador.</w:t>
             </w:r>
           </w:p>
         </w:tc>
@@ -2690,7 +2998,7 @@
                 <w:sz w:val="24"/>
                 <w:szCs w:val="24"/>
               </w:rPr>
-              <w:t>Calcular el precio de mercado de un jugador.</w:t>
+              <w:t>Calcular el precio de mercado de un entrenador.</w:t>
             </w:r>
           </w:p>
         </w:tc>
@@ -2773,20 +3081,12 @@
                 <w:sz w:val="24"/>
                 <w:szCs w:val="24"/>
               </w:rPr>
-              <w:t>Se ha calculado y mostrado el precio de mercado de un jugador.</w:t>
+              <w:t>Se ha calculado y mostrado el precio de mercado de un entrenador.</w:t>
             </w:r>
           </w:p>
         </w:tc>
       </w:tr>
     </w:tbl>
-    <w:p>
-      <w:pPr>
-        <w:rPr>
-          <w:sz w:val="24"/>
-          <w:szCs w:val="24"/>
-        </w:rPr>
-      </w:pPr>
-    </w:p>
     <w:p>
       <w:pPr>
         <w:rPr>
@@ -2852,14 +3152,14 @@
                 <w:sz w:val="24"/>
                 <w:szCs w:val="24"/>
               </w:rPr>
-              <w:t>3</w:t>
-            </w:r>
-            <w:r>
-              <w:rPr>
-                <w:sz w:val="24"/>
-                <w:szCs w:val="24"/>
-              </w:rPr>
-              <w:t>: Calcular el precio de mercado de un entrenador.</w:t>
+              <w:t>4</w:t>
+            </w:r>
+            <w:r>
+              <w:rPr>
+                <w:sz w:val="24"/>
+                <w:szCs w:val="24"/>
+              </w:rPr>
+              <w:t>: Calcular nivel como estrellas de un jugador.</w:t>
             </w:r>
           </w:p>
         </w:tc>
@@ -2904,7 +3204,7 @@
                 <w:sz w:val="24"/>
                 <w:szCs w:val="24"/>
               </w:rPr>
-              <w:t>Calcular el precio de mercado de un entrenador.</w:t>
+              <w:t>Calcular el nivel como estrella futbolística de un jugador.</w:t>
             </w:r>
           </w:p>
         </w:tc>
@@ -2966,6 +3266,7 @@
                 <w:sz w:val="24"/>
                 <w:szCs w:val="24"/>
               </w:rPr>
+              <w:lastRenderedPageBreak/>
               <w:t>Resultado</w:t>
             </w:r>
           </w:p>
@@ -2987,20 +3288,12 @@
                 <w:sz w:val="24"/>
                 <w:szCs w:val="24"/>
               </w:rPr>
-              <w:t>Se ha calculado y mostrado el precio de mercado de un entrenador.</w:t>
+              <w:t>Se ha calculado y mostrado el nivel como estrella de un jugador.</w:t>
             </w:r>
           </w:p>
         </w:tc>
       </w:tr>
     </w:tbl>
-    <w:p>
-      <w:pPr>
-        <w:rPr>
-          <w:sz w:val="24"/>
-          <w:szCs w:val="24"/>
-        </w:rPr>
-      </w:pPr>
-    </w:p>
     <w:p>
       <w:pPr>
         <w:rPr>
@@ -3066,14 +3359,14 @@
                 <w:sz w:val="24"/>
                 <w:szCs w:val="24"/>
               </w:rPr>
-              <w:t>4</w:t>
-            </w:r>
-            <w:r>
-              <w:rPr>
-                <w:sz w:val="24"/>
-                <w:szCs w:val="24"/>
-              </w:rPr>
-              <w:t>: Calcular nivel como estrellas de un jugador.</w:t>
+              <w:t>5</w:t>
+            </w:r>
+            <w:r>
+              <w:rPr>
+                <w:sz w:val="24"/>
+                <w:szCs w:val="24"/>
+              </w:rPr>
+              <w:t xml:space="preserve">: Calcular nivel como estrellas de un entrenador. </w:t>
             </w:r>
           </w:p>
         </w:tc>
@@ -3118,7 +3411,7 @@
                 <w:sz w:val="24"/>
                 <w:szCs w:val="24"/>
               </w:rPr>
-              <w:t>Calcular el nivel como estrella futbolística de un jugador.</w:t>
+              <w:t xml:space="preserve">Calcular el nivel como estrella de un entrenador. </w:t>
             </w:r>
           </w:p>
         </w:tc>
@@ -3180,7 +3473,6 @@
                 <w:sz w:val="24"/>
                 <w:szCs w:val="24"/>
               </w:rPr>
-              <w:lastRenderedPageBreak/>
               <w:t>Resultado</w:t>
             </w:r>
           </w:p>
@@ -3202,20 +3494,12 @@
                 <w:sz w:val="24"/>
                 <w:szCs w:val="24"/>
               </w:rPr>
-              <w:t>Se ha calculado y mostrado el nivel como estrella de un jugador.</w:t>
+              <w:t xml:space="preserve">Se ha calculado y mostrado el nivel como estrella de un entrenador. </w:t>
             </w:r>
           </w:p>
         </w:tc>
       </w:tr>
     </w:tbl>
-    <w:p>
-      <w:pPr>
-        <w:rPr>
-          <w:sz w:val="24"/>
-          <w:szCs w:val="24"/>
-        </w:rPr>
-      </w:pPr>
-    </w:p>
     <w:p>
       <w:pPr>
         <w:rPr>
@@ -3281,14 +3565,21 @@
                 <w:sz w:val="24"/>
                 <w:szCs w:val="24"/>
               </w:rPr>
-              <w:t>5</w:t>
-            </w:r>
-            <w:r>
-              <w:rPr>
-                <w:sz w:val="24"/>
-                <w:szCs w:val="24"/>
-              </w:rPr>
-              <w:t xml:space="preserve">: Calcular nivel como estrellas de un entrenador. </w:t>
+              <w:t>6</w:t>
+            </w:r>
+            <w:r>
+              <w:rPr>
+                <w:sz w:val="24"/>
+                <w:szCs w:val="24"/>
+              </w:rPr>
+              <w:t xml:space="preserve">: </w:t>
+            </w:r>
+            <w:r>
+              <w:rPr>
+                <w:sz w:val="24"/>
+                <w:szCs w:val="24"/>
+              </w:rPr>
+              <w:t xml:space="preserve">Mostrar todas las alineaciones de un equipo. </w:t>
             </w:r>
           </w:p>
         </w:tc>
@@ -3333,7 +3624,7 @@
                 <w:sz w:val="24"/>
                 <w:szCs w:val="24"/>
               </w:rPr>
-              <w:t xml:space="preserve">Calcular el nivel como estrella de un entrenador. </w:t>
+              <w:t>Mostrar todas las alineaciones de equipo, incluida la matriz.</w:t>
             </w:r>
           </w:p>
         </w:tc>
@@ -3373,6 +3664,13 @@
                 <w:szCs w:val="24"/>
               </w:rPr>
             </w:pPr>
+            <w:r>
+              <w:rPr>
+                <w:sz w:val="24"/>
+                <w:szCs w:val="24"/>
+              </w:rPr>
+              <w:t>Team (EquipoA o EquipoB)</w:t>
+            </w:r>
           </w:p>
         </w:tc>
       </w:tr>
@@ -3416,7 +3714,14 @@
                 <w:sz w:val="24"/>
                 <w:szCs w:val="24"/>
               </w:rPr>
-              <w:t xml:space="preserve">Se ha calculado y mostrado el nivel como estrella de un entrenador. </w:t>
+              <w:t xml:space="preserve">Se </w:t>
+            </w:r>
+            <w:r>
+              <w:rPr>
+                <w:sz w:val="24"/>
+                <w:szCs w:val="24"/>
+              </w:rPr>
+              <w:t>han mostrado todas las alineaciones de un equipo.</w:t>
             </w:r>
           </w:p>
         </w:tc>

</xml_diff>

<commit_message>
I complete the class diagram. Besides, I made a method to upload the information of an employee.
</commit_message>
<xml_diff>
--- a/docs/Functional requirements/Functional requirements.docx
+++ b/docs/Functional requirements/Functional requirements.docx
@@ -3722,6 +3722,233 @@
                 <w:szCs w:val="24"/>
               </w:rPr>
               <w:t>han mostrado todas las alineaciones de un equipo.</w:t>
+            </w:r>
+          </w:p>
+        </w:tc>
+      </w:tr>
+    </w:tbl>
+    <w:p>
+      <w:pPr>
+        <w:rPr>
+          <w:sz w:val="24"/>
+          <w:szCs w:val="24"/>
+        </w:rPr>
+      </w:pPr>
+    </w:p>
+    <w:tbl>
+      <w:tblPr>
+        <w:tblStyle w:val="Tablaconcuadrcula"/>
+        <w:tblW w:w="0" w:type="auto"/>
+        <w:tblLook w:val="04A0" w:firstRow="1" w:lastRow="0" w:firstColumn="1" w:lastColumn="0" w:noHBand="0" w:noVBand="1"/>
+      </w:tblPr>
+      <w:tblGrid>
+        <w:gridCol w:w="4414"/>
+        <w:gridCol w:w="4414"/>
+      </w:tblGrid>
+      <w:tr>
+        <w:tc>
+          <w:tcPr>
+            <w:tcW w:w="4414" w:type="dxa"/>
+            <w:shd w:val="clear" w:color="auto" w:fill="F7CAAC" w:themeFill="accent2" w:themeFillTint="66"/>
+            <w:vAlign w:val="center"/>
+          </w:tcPr>
+          <w:p>
+            <w:pPr>
+              <w:rPr>
+                <w:sz w:val="24"/>
+                <w:szCs w:val="24"/>
+              </w:rPr>
+            </w:pPr>
+            <w:r>
+              <w:rPr>
+                <w:sz w:val="24"/>
+                <w:szCs w:val="24"/>
+              </w:rPr>
+              <w:t>Nombre</w:t>
+            </w:r>
+          </w:p>
+        </w:tc>
+        <w:tc>
+          <w:tcPr>
+            <w:tcW w:w="4414" w:type="dxa"/>
+            <w:vAlign w:val="center"/>
+          </w:tcPr>
+          <w:p>
+            <w:pPr>
+              <w:rPr>
+                <w:sz w:val="24"/>
+                <w:szCs w:val="24"/>
+              </w:rPr>
+            </w:pPr>
+            <w:r>
+              <w:rPr>
+                <w:sz w:val="24"/>
+                <w:szCs w:val="24"/>
+              </w:rPr>
+              <w:t>R1</w:t>
+            </w:r>
+            <w:r>
+              <w:rPr>
+                <w:sz w:val="24"/>
+                <w:szCs w:val="24"/>
+              </w:rPr>
+              <w:t>7</w:t>
+            </w:r>
+            <w:r>
+              <w:rPr>
+                <w:sz w:val="24"/>
+                <w:szCs w:val="24"/>
+              </w:rPr>
+              <w:t>:</w:t>
+            </w:r>
+            <w:r>
+              <w:rPr>
+                <w:sz w:val="24"/>
+                <w:szCs w:val="24"/>
+              </w:rPr>
+              <w:t xml:space="preserve"> Actualizar información de un empleado</w:t>
+            </w:r>
+            <w:r>
+              <w:rPr>
+                <w:sz w:val="24"/>
+                <w:szCs w:val="24"/>
+              </w:rPr>
+              <w:t xml:space="preserve"> </w:t>
+            </w:r>
+          </w:p>
+        </w:tc>
+      </w:tr>
+      <w:tr>
+        <w:tc>
+          <w:tcPr>
+            <w:tcW w:w="4414" w:type="dxa"/>
+            <w:shd w:val="clear" w:color="auto" w:fill="F7CAAC" w:themeFill="accent2" w:themeFillTint="66"/>
+            <w:vAlign w:val="center"/>
+          </w:tcPr>
+          <w:p>
+            <w:pPr>
+              <w:rPr>
+                <w:sz w:val="24"/>
+                <w:szCs w:val="24"/>
+              </w:rPr>
+            </w:pPr>
+            <w:r>
+              <w:rPr>
+                <w:sz w:val="24"/>
+                <w:szCs w:val="24"/>
+              </w:rPr>
+              <w:t>Resumen</w:t>
+            </w:r>
+          </w:p>
+        </w:tc>
+        <w:tc>
+          <w:tcPr>
+            <w:tcW w:w="4414" w:type="dxa"/>
+            <w:vAlign w:val="center"/>
+          </w:tcPr>
+          <w:p>
+            <w:pPr>
+              <w:rPr>
+                <w:sz w:val="24"/>
+                <w:szCs w:val="24"/>
+              </w:rPr>
+            </w:pPr>
+            <w:r>
+              <w:rPr>
+                <w:sz w:val="24"/>
+                <w:szCs w:val="24"/>
+              </w:rPr>
+              <w:t>Mostrar todas las alineaciones de equipo, incluida la matriz.</w:t>
+            </w:r>
+          </w:p>
+        </w:tc>
+      </w:tr>
+      <w:tr>
+        <w:tc>
+          <w:tcPr>
+            <w:tcW w:w="4414" w:type="dxa"/>
+            <w:shd w:val="clear" w:color="auto" w:fill="F7CAAC" w:themeFill="accent2" w:themeFillTint="66"/>
+            <w:vAlign w:val="center"/>
+          </w:tcPr>
+          <w:p>
+            <w:pPr>
+              <w:rPr>
+                <w:sz w:val="24"/>
+                <w:szCs w:val="24"/>
+              </w:rPr>
+            </w:pPr>
+            <w:r>
+              <w:rPr>
+                <w:sz w:val="24"/>
+                <w:szCs w:val="24"/>
+              </w:rPr>
+              <w:t>Entradas</w:t>
+            </w:r>
+          </w:p>
+        </w:tc>
+        <w:tc>
+          <w:tcPr>
+            <w:tcW w:w="4414" w:type="dxa"/>
+            <w:vAlign w:val="center"/>
+          </w:tcPr>
+          <w:p>
+            <w:pPr>
+              <w:rPr>
+                <w:sz w:val="24"/>
+                <w:szCs w:val="24"/>
+              </w:rPr>
+            </w:pPr>
+            <w:r>
+              <w:rPr>
+                <w:sz w:val="24"/>
+                <w:szCs w:val="24"/>
+              </w:rPr>
+              <w:t>Team (EquipoA o EquipoB)</w:t>
+            </w:r>
+          </w:p>
+        </w:tc>
+      </w:tr>
+      <w:tr>
+        <w:tc>
+          <w:tcPr>
+            <w:tcW w:w="4414" w:type="dxa"/>
+            <w:shd w:val="clear" w:color="auto" w:fill="F7CAAC" w:themeFill="accent2" w:themeFillTint="66"/>
+            <w:vAlign w:val="center"/>
+          </w:tcPr>
+          <w:p>
+            <w:pPr>
+              <w:rPr>
+                <w:sz w:val="24"/>
+                <w:szCs w:val="24"/>
+              </w:rPr>
+            </w:pPr>
+            <w:r>
+              <w:rPr>
+                <w:sz w:val="24"/>
+                <w:szCs w:val="24"/>
+              </w:rPr>
+              <w:t>Resultado</w:t>
+            </w:r>
+          </w:p>
+        </w:tc>
+        <w:tc>
+          <w:tcPr>
+            <w:tcW w:w="4414" w:type="dxa"/>
+            <w:vAlign w:val="center"/>
+          </w:tcPr>
+          <w:p>
+            <w:pPr>
+              <w:rPr>
+                <w:sz w:val="24"/>
+                <w:szCs w:val="24"/>
+              </w:rPr>
+            </w:pPr>
+            <w:r>
+              <w:rPr>
+                <w:sz w:val="24"/>
+                <w:szCs w:val="24"/>
+              </w:rPr>
+              <w:t>Se han mostrado todas las alineaciones de un equipo.</w:t>
             </w:r>
           </w:p>
         </w:tc>

</xml_diff>